<commit_message>
Lab2 - Update report
</commit_message>
<xml_diff>
--- a/Docs/lab2.docx
+++ b/Docs/lab2.docx
@@ -795,12 +795,14 @@
         <w:rPr>
           <w:rFonts w:ascii="Georgia" w:hAnsi="Georgia"/>
           <w:color w:val="000000"/>
+          <w:lang w:val="en-US"/>
         </w:rPr>
       </w:pPr>
       <w:r>
         <w:rPr>
           <w:rFonts w:ascii="Georgia" w:hAnsi="Georgia"/>
           <w:color w:val="000000"/>
+          <w:lang w:val="en-US"/>
         </w:rPr>
         <w:t>8. 18</w:t>
       </w:r>
@@ -810,6 +812,7 @@
           <w:rFonts w:ascii="Georgia" w:hAnsi="Georgia"/>
           <w:color w:val="000000"/>
           <w:bdr w:val="none" w:sz="0" w:space="0" w:color="auto" w:frame="1"/>
+          <w:lang w:val="en-US"/>
         </w:rPr>
         <w:t>c</w:t>
       </w:r>
@@ -817,6 +820,7 @@
         <w:rPr>
           <w:rFonts w:ascii="Georgia" w:hAnsi="Georgia"/>
           <w:color w:val="000000"/>
+          <w:lang w:val="en-US"/>
         </w:rPr>
         <w:t>/2</w:t>
       </w:r>
@@ -826,6 +830,7 @@
           <w:rFonts w:ascii="Georgia" w:hAnsi="Georgia"/>
           <w:color w:val="000000"/>
           <w:bdr w:val="none" w:sz="0" w:space="0" w:color="auto" w:frame="1"/>
+          <w:lang w:val="en-US"/>
         </w:rPr>
         <w:t>b</w:t>
       </w:r>
@@ -833,6 +838,7 @@
         <w:rPr>
           <w:rFonts w:ascii="Georgia" w:hAnsi="Georgia"/>
           <w:color w:val="000000"/>
+          <w:lang w:val="en-US"/>
         </w:rPr>
         <w:t>;   —&gt;     32</w:t>
       </w:r>
@@ -842,6 +848,7 @@
           <w:rFonts w:ascii="Georgia" w:hAnsi="Georgia"/>
           <w:color w:val="000000"/>
           <w:bdr w:val="none" w:sz="0" w:space="0" w:color="auto" w:frame="1"/>
+          <w:lang w:val="en-US"/>
         </w:rPr>
         <w:t>ab</w:t>
       </w:r>
@@ -849,6 +856,7 @@
         <w:rPr>
           <w:rFonts w:ascii="Georgia" w:hAnsi="Georgia"/>
           <w:color w:val="000000"/>
+          <w:lang w:val="en-US"/>
         </w:rPr>
         <w:t>/2</w:t>
       </w:r>
@@ -858,6 +866,7 @@
           <w:rFonts w:ascii="Georgia" w:hAnsi="Georgia"/>
           <w:color w:val="000000"/>
           <w:bdr w:val="none" w:sz="0" w:space="0" w:color="auto" w:frame="1"/>
+          <w:lang w:val="en-US"/>
         </w:rPr>
         <w:t>a</w:t>
       </w:r>
@@ -865,6 +874,7 @@
         <w:rPr>
           <w:rFonts w:ascii="Georgia" w:hAnsi="Georgia"/>
           <w:color w:val="000000"/>
+          <w:lang w:val="en-US"/>
         </w:rPr>
         <w:t> – 4</w:t>
       </w:r>
@@ -881,6 +891,7 @@
         <w:rPr>
           <w:rFonts w:ascii="Georgia" w:hAnsi="Georgia"/>
           <w:color w:val="000000"/>
+          <w:lang w:val="en-US"/>
         </w:rPr>
         <w:t>;</w:t>
       </w:r>
@@ -902,6 +913,7 @@
         <w:rPr>
           <w:rFonts w:ascii="Georgia" w:hAnsi="Georgia"/>
           <w:color w:val="000000"/>
+          <w:lang w:val="en-US"/>
         </w:rPr>
         <w:t xml:space="preserve">    </w:t>
       </w:r>
@@ -1019,7 +1031,7 @@
             <o:lock v:ext="edit" aspectratio="t"/>
           </v:shapetype>
           <v:shape id="_x0000_i1025" type="#_x0000_t75" style="width:495.6pt;height:117.6pt">
-            <v:imagedata r:id="rId5" o:title="1_1"/>
+            <v:imagedata r:id="rId7" o:title="1_1"/>
           </v:shape>
         </w:pict>
       </w:r>
@@ -1065,16 +1077,7 @@
           <w:szCs w:val="28"/>
           <w:lang w:val="en-US"/>
         </w:rPr>
-        <w:t xml:space="preserve">variables </w:t>
-      </w:r>
-      <w:r>
-        <w:rPr>
-          <w:rFonts w:ascii="Times New Roman" w:hAnsi="Times New Roman" w:cs="Times New Roman"/>
-          <w:sz w:val="28"/>
-          <w:szCs w:val="28"/>
-          <w:lang w:val="en-US"/>
-        </w:rPr>
-        <w:t>“</w:t>
+        <w:t>variables “</w:t>
       </w:r>
       <w:r>
         <w:rPr>
@@ -1233,7 +1236,7 @@
                     </pic:cNvPicPr>
                   </pic:nvPicPr>
                   <pic:blipFill>
-                    <a:blip r:embed="rId6">
+                    <a:blip r:embed="rId8">
                       <a:extLst>
                         <a:ext uri="{28A0092B-C50C-407E-A947-70E740481C1C}">
                           <a14:useLocalDpi xmlns:a14="http://schemas.microsoft.com/office/drawing/2010/main" val="0"/>
@@ -1431,25 +1434,7 @@
           <w:szCs w:val="30"/>
           <w:lang w:val="en-US"/>
         </w:rPr>
-        <w:t xml:space="preserve"> we get timestamp after calculation of equation and subtract it with the first one, the result of this </w:t>
-      </w:r>
-      <w:r>
-        <w:rPr>
-          <w:rFonts w:asciiTheme="majorBidi" w:hAnsiTheme="majorBidi" w:cstheme="majorBidi"/>
-          <w:sz w:val="30"/>
-          <w:szCs w:val="30"/>
-          <w:lang w:val="en-US"/>
-        </w:rPr>
-        <w:t>subtract</w:t>
-      </w:r>
-      <w:r>
-        <w:rPr>
-          <w:rFonts w:asciiTheme="majorBidi" w:hAnsiTheme="majorBidi" w:cstheme="majorBidi"/>
-          <w:sz w:val="30"/>
-          <w:szCs w:val="30"/>
-          <w:lang w:val="en-US"/>
-        </w:rPr>
-        <w:t xml:space="preserve">ion represent </w:t>
+        <w:t xml:space="preserve"> we get timestamp after calculation of equation and subtract it with the first one, the result of this subtraction represent </w:t>
       </w:r>
       <w:r>
         <w:rPr>
@@ -1536,40 +1521,39 @@
           <w:bdr w:val="none" w:sz="0" w:space="0" w:color="auto" w:frame="1"/>
           <w:lang w:val="en-US"/>
         </w:rPr>
-        <w:t>I</w:t>
-      </w:r>
-      <w:r>
+        <w:t>Injection in an executable file</w:t>
+      </w:r>
+    </w:p>
+    <w:p>
+      <w:pPr>
+        <w:pStyle w:val="Standard"/>
+        <w:ind w:left="360"/>
         <w:rPr>
           <w:rFonts w:asciiTheme="majorBidi" w:eastAsia="Times New Roman" w:hAnsiTheme="majorBidi" w:cstheme="majorBidi"/>
           <w:color w:val="000000" w:themeColor="text1"/>
           <w:sz w:val="28"/>
           <w:szCs w:val="28"/>
-          <w:u w:val="single"/>
-          <w:bdr w:val="none" w:sz="0" w:space="0" w:color="auto" w:frame="1"/>
-          <w:lang w:val="en-US"/>
-        </w:rPr>
-        <w:t>njection in an executable file</w:t>
-      </w:r>
+          <w:bdr w:val="none" w:sz="0" w:space="0" w:color="auto" w:frame="1"/>
+          <w:lang w:val="en-US"/>
+        </w:rPr>
+      </w:pPr>
     </w:p>
     <w:p>
       <w:pPr>
         <w:pStyle w:val="Standard"/>
         <w:ind w:left="360"/>
+        <w:jc w:val="center"/>
         <w:rPr>
           <w:rFonts w:asciiTheme="majorBidi" w:eastAsia="Times New Roman" w:hAnsiTheme="majorBidi" w:cstheme="majorBidi"/>
           <w:color w:val="000000" w:themeColor="text1"/>
           <w:sz w:val="28"/>
           <w:szCs w:val="28"/>
-          <w:bdr w:val="none" w:sz="0" w:space="0" w:color="auto" w:frame="1"/>
-          <w:lang w:val="en-US"/>
-        </w:rPr>
-      </w:pPr>
-    </w:p>
-    <w:p>
-      <w:pPr>
-        <w:pStyle w:val="Standard"/>
-        <w:ind w:left="360"/>
-        <w:jc w:val="center"/>
+          <w:u w:val="single"/>
+          <w:bdr w:val="none" w:sz="0" w:space="0" w:color="auto" w:frame="1"/>
+          <w:lang w:val="en-US"/>
+        </w:rPr>
+      </w:pPr>
+      <w:r>
         <w:rPr>
           <w:rFonts w:asciiTheme="majorBidi" w:eastAsia="Times New Roman" w:hAnsiTheme="majorBidi" w:cstheme="majorBidi"/>
           <w:color w:val="000000" w:themeColor="text1"/>
@@ -1579,28 +1563,171 @@
           <w:bdr w:val="none" w:sz="0" w:space="0" w:color="auto" w:frame="1"/>
           <w:lang w:val="en-US"/>
         </w:rPr>
-      </w:pPr>
-      <w:r>
+        <w:pict>
+          <v:shape id="_x0000_i1026" type="#_x0000_t75" style="width:467.4pt;height:453pt">
+            <v:imagedata r:id="rId9" o:title="1"/>
+          </v:shape>
+        </w:pict>
+      </w:r>
+    </w:p>
+    <w:p>
+      <w:pPr>
+        <w:pStyle w:val="Standard"/>
+        <w:ind w:left="360"/>
         <w:rPr>
           <w:rFonts w:asciiTheme="majorBidi" w:eastAsia="Times New Roman" w:hAnsiTheme="majorBidi" w:cstheme="majorBidi"/>
           <w:color w:val="000000" w:themeColor="text1"/>
           <w:sz w:val="28"/>
           <w:szCs w:val="28"/>
-          <w:u w:val="single"/>
-          <w:bdr w:val="none" w:sz="0" w:space="0" w:color="auto" w:frame="1"/>
-          <w:lang w:val="en-US"/>
-        </w:rPr>
-        <w:pict>
-          <v:shape id="_x0000_i1026" type="#_x0000_t75" style="width:467.4pt;height:453pt">
-            <v:imagedata r:id="rId7" o:title="1"/>
-          </v:shape>
-        </w:pict>
-      </w:r>
-    </w:p>
-    <w:p>
-      <w:pPr>
-        <w:pStyle w:val="Standard"/>
-        <w:ind w:left="360"/>
+          <w:bdr w:val="none" w:sz="0" w:space="0" w:color="auto" w:frame="1"/>
+          <w:lang w:val="en-US"/>
+        </w:rPr>
+      </w:pPr>
+    </w:p>
+    <w:p>
+      <w:pPr>
+        <w:ind w:firstLine="709"/>
+        <w:rPr>
+          <w:sz w:val="28"/>
+          <w:szCs w:val="28"/>
+          <w:bdr w:val="none" w:sz="0" w:space="0" w:color="auto" w:frame="1"/>
+          <w:lang w:val="en-US"/>
+        </w:rPr>
+      </w:pPr>
+      <w:r>
+        <w:rPr>
+          <w:sz w:val="28"/>
+          <w:szCs w:val="28"/>
+          <w:bdr w:val="none" w:sz="0" w:space="0" w:color="auto" w:frame="1"/>
+          <w:lang w:val="en-US"/>
+        </w:rPr>
+        <w:lastRenderedPageBreak/>
+        <w:t xml:space="preserve">To modify executable file for injecting the new equation, we set a jump to the end of the code exactly after the first </w:t>
+      </w:r>
+      <w:r>
+        <w:rPr>
+          <w:b/>
+          <w:bCs/>
+          <w:sz w:val="28"/>
+          <w:szCs w:val="28"/>
+          <w:lang w:val="en-US"/>
+        </w:rPr>
+        <w:t xml:space="preserve">rdtsc </w:t>
+      </w:r>
+      <w:r>
+        <w:rPr>
+          <w:sz w:val="28"/>
+          <w:szCs w:val="28"/>
+          <w:bdr w:val="none" w:sz="0" w:space="0" w:color="auto" w:frame="1"/>
+          <w:lang w:val="en-US"/>
+        </w:rPr>
+        <w:t>command (After saving timestamp before the calculation begins)</w:t>
+      </w:r>
+      <w:r>
+        <w:rPr>
+          <w:sz w:val="28"/>
+          <w:szCs w:val="28"/>
+          <w:bdr w:val="none" w:sz="0" w:space="0" w:color="auto" w:frame="1"/>
+          <w:lang w:val="en-US"/>
+        </w:rPr>
+        <w:t>, then, we just need to specify the new commands with assemble (space). After writing desired instructions, we jump to the second</w:t>
+      </w:r>
+      <w:r>
+        <w:rPr>
+          <w:b/>
+          <w:bCs/>
+          <w:sz w:val="28"/>
+          <w:szCs w:val="28"/>
+          <w:lang w:val="en-US"/>
+        </w:rPr>
+        <w:t xml:space="preserve"> rdtsc </w:t>
+      </w:r>
+      <w:r>
+        <w:rPr>
+          <w:sz w:val="28"/>
+          <w:szCs w:val="28"/>
+          <w:bdr w:val="none" w:sz="0" w:space="0" w:color="auto" w:frame="1"/>
+          <w:lang w:val="en-US"/>
+        </w:rPr>
+        <w:t>command (which will get timestamp after calculation and subtract it with the first one), and calling the message box for showing results.</w:t>
+      </w:r>
+    </w:p>
+    <w:p>
+      <w:pPr>
+        <w:ind w:firstLine="709"/>
+        <w:rPr>
+          <w:sz w:val="28"/>
+          <w:szCs w:val="28"/>
+          <w:bdr w:val="none" w:sz="0" w:space="0" w:color="auto" w:frame="1"/>
+          <w:lang w:val="en-US"/>
+        </w:rPr>
+      </w:pPr>
+    </w:p>
+    <w:p>
+      <w:pPr>
+        <w:ind w:firstLine="709"/>
+        <w:rPr>
+          <w:i/>
+          <w:iCs/>
+          <w:sz w:val="28"/>
+          <w:szCs w:val="28"/>
+          <w:bdr w:val="none" w:sz="0" w:space="0" w:color="auto" w:frame="1"/>
+          <w:lang w:val="en-US"/>
+        </w:rPr>
+      </w:pPr>
+      <w:r>
+        <w:rPr>
+          <w:i/>
+          <w:iCs/>
+          <w:sz w:val="28"/>
+          <w:szCs w:val="28"/>
+          <w:bdr w:val="none" w:sz="0" w:space="0" w:color="auto" w:frame="1"/>
+          <w:lang w:val="en-US"/>
+        </w:rPr>
+        <w:t>N.B: Since we need a new variable (</w:t>
+      </w:r>
+      <w:r>
+        <w:rPr>
+          <w:b/>
+          <w:bCs/>
+          <w:i/>
+          <w:iCs/>
+          <w:sz w:val="28"/>
+          <w:szCs w:val="28"/>
+          <w:bdr w:val="none" w:sz="0" w:space="0" w:color="auto" w:frame="1"/>
+          <w:lang w:val="en-US"/>
+        </w:rPr>
+        <w:t>a</w:t>
+      </w:r>
+      <w:r>
+        <w:rPr>
+          <w:i/>
+          <w:iCs/>
+          <w:sz w:val="28"/>
+          <w:szCs w:val="28"/>
+          <w:bdr w:val="none" w:sz="0" w:space="0" w:color="auto" w:frame="1"/>
+          <w:lang w:val="en-US"/>
+        </w:rPr>
+        <w:t>), we can add it to memory and use its address (you can notice it in bottom of previous picture with red highlighting).</w:t>
+      </w:r>
+    </w:p>
+    <w:p>
+      <w:pPr>
+        <w:ind w:firstLine="709"/>
+        <w:rPr>
+          <w:i/>
+          <w:iCs/>
+          <w:sz w:val="28"/>
+          <w:szCs w:val="28"/>
+          <w:bdr w:val="none" w:sz="0" w:space="0" w:color="auto" w:frame="1"/>
+          <w:lang w:val="en-US"/>
+        </w:rPr>
+      </w:pPr>
+    </w:p>
+    <w:p>
+      <w:pPr>
+        <w:pStyle w:val="Standard"/>
+        <w:ind w:left="360" w:firstLine="349"/>
         <w:rPr>
           <w:rFonts w:asciiTheme="majorBidi" w:eastAsia="Times New Roman" w:hAnsiTheme="majorBidi" w:cstheme="majorBidi"/>
           <w:color w:val="000000" w:themeColor="text1"/>
@@ -1613,165 +1740,6 @@
     </w:p>
     <w:p>
       <w:pPr>
-        <w:ind w:firstLine="709"/>
-        <w:rPr>
-          <w:sz w:val="28"/>
-          <w:szCs w:val="28"/>
-          <w:bdr w:val="none" w:sz="0" w:space="0" w:color="auto" w:frame="1"/>
-          <w:lang w:val="en-US"/>
-        </w:rPr>
-      </w:pPr>
-      <w:r>
-        <w:rPr>
-          <w:sz w:val="28"/>
-          <w:szCs w:val="28"/>
-          <w:bdr w:val="none" w:sz="0" w:space="0" w:color="auto" w:frame="1"/>
-          <w:lang w:val="en-US"/>
-        </w:rPr>
-        <w:lastRenderedPageBreak/>
-        <w:t xml:space="preserve">To modify executable file for injecting the new equation, we set a jump to the end of the code exactly after the first </w:t>
-      </w:r>
-      <w:r>
-        <w:rPr>
-          <w:b/>
-          <w:bCs/>
-          <w:sz w:val="28"/>
-          <w:szCs w:val="28"/>
-          <w:lang w:val="en-US"/>
-        </w:rPr>
-        <w:t xml:space="preserve">rdtsc </w:t>
-      </w:r>
-      <w:r>
-        <w:rPr>
-          <w:sz w:val="28"/>
-          <w:szCs w:val="28"/>
-          <w:bdr w:val="none" w:sz="0" w:space="0" w:color="auto" w:frame="1"/>
-          <w:lang w:val="en-US"/>
-        </w:rPr>
-        <w:t>command (After saving timestamp before the calculation begins)</w:t>
-      </w:r>
-      <w:r>
-        <w:rPr>
-          <w:sz w:val="28"/>
-          <w:szCs w:val="28"/>
-          <w:bdr w:val="none" w:sz="0" w:space="0" w:color="auto" w:frame="1"/>
-          <w:lang w:val="en-US"/>
-        </w:rPr>
-        <w:t>, then, we just need to specify the new commands with assemble (space). After writing desired instructions, we jump to the second</w:t>
-      </w:r>
-      <w:r>
-        <w:rPr>
-          <w:b/>
-          <w:bCs/>
-          <w:sz w:val="28"/>
-          <w:szCs w:val="28"/>
-          <w:lang w:val="en-US"/>
-        </w:rPr>
-        <w:t xml:space="preserve"> </w:t>
-      </w:r>
-      <w:r>
-        <w:rPr>
-          <w:b/>
-          <w:bCs/>
-          <w:sz w:val="28"/>
-          <w:szCs w:val="28"/>
-          <w:lang w:val="en-US"/>
-        </w:rPr>
-        <w:t xml:space="preserve">rdtsc </w:t>
-      </w:r>
-      <w:r>
-        <w:rPr>
-          <w:sz w:val="28"/>
-          <w:szCs w:val="28"/>
-          <w:bdr w:val="none" w:sz="0" w:space="0" w:color="auto" w:frame="1"/>
-          <w:lang w:val="en-US"/>
-        </w:rPr>
-        <w:t>command</w:t>
-      </w:r>
-      <w:r>
-        <w:rPr>
-          <w:sz w:val="28"/>
-          <w:szCs w:val="28"/>
-          <w:bdr w:val="none" w:sz="0" w:space="0" w:color="auto" w:frame="1"/>
-          <w:lang w:val="en-US"/>
-        </w:rPr>
-        <w:t xml:space="preserve"> (which will get timestamp after calculation and subtract it with the first one), and calling the message box for showing results.</w:t>
-      </w:r>
-    </w:p>
-    <w:p>
-      <w:pPr>
-        <w:ind w:firstLine="709"/>
-        <w:rPr>
-          <w:sz w:val="28"/>
-          <w:szCs w:val="28"/>
-          <w:bdr w:val="none" w:sz="0" w:space="0" w:color="auto" w:frame="1"/>
-          <w:lang w:val="en-US"/>
-        </w:rPr>
-      </w:pPr>
-    </w:p>
-    <w:p>
-      <w:pPr>
-        <w:ind w:firstLine="709"/>
-        <w:rPr>
-          <w:i/>
-          <w:iCs/>
-          <w:sz w:val="28"/>
-          <w:szCs w:val="28"/>
-          <w:bdr w:val="none" w:sz="0" w:space="0" w:color="auto" w:frame="1"/>
-          <w:lang w:val="en-US"/>
-        </w:rPr>
-      </w:pPr>
-      <w:r>
-        <w:rPr>
-          <w:i/>
-          <w:iCs/>
-          <w:sz w:val="28"/>
-          <w:szCs w:val="28"/>
-          <w:bdr w:val="none" w:sz="0" w:space="0" w:color="auto" w:frame="1"/>
-          <w:lang w:val="en-US"/>
-        </w:rPr>
-        <w:t>N.B: Since we need a new variable (</w:t>
-      </w:r>
-      <w:r>
-        <w:rPr>
-          <w:b/>
-          <w:bCs/>
-          <w:i/>
-          <w:iCs/>
-          <w:sz w:val="28"/>
-          <w:szCs w:val="28"/>
-          <w:bdr w:val="none" w:sz="0" w:space="0" w:color="auto" w:frame="1"/>
-          <w:lang w:val="en-US"/>
-        </w:rPr>
-        <w:t>a</w:t>
-      </w:r>
-      <w:r>
-        <w:rPr>
-          <w:i/>
-          <w:iCs/>
-          <w:sz w:val="28"/>
-          <w:szCs w:val="28"/>
-          <w:bdr w:val="none" w:sz="0" w:space="0" w:color="auto" w:frame="1"/>
-          <w:lang w:val="en-US"/>
-        </w:rPr>
-        <w:t>), we can add it to memory and use its address (you can notice it in bottom of previous picture with red highlighting).</w:t>
-      </w:r>
-    </w:p>
-    <w:p>
-      <w:pPr>
-        <w:ind w:firstLine="709"/>
-        <w:rPr>
-          <w:i/>
-          <w:iCs/>
-          <w:sz w:val="28"/>
-          <w:szCs w:val="28"/>
-          <w:bdr w:val="none" w:sz="0" w:space="0" w:color="auto" w:frame="1"/>
-          <w:lang w:val="en-US"/>
-        </w:rPr>
-      </w:pPr>
-    </w:p>
-    <w:p>
-      <w:pPr>
         <w:pStyle w:val="Standard"/>
         <w:ind w:left="360" w:firstLine="349"/>
         <w:rPr>
@@ -1783,11 +1751,7 @@
           <w:lang w:val="en-US"/>
         </w:rPr>
       </w:pPr>
-    </w:p>
-    <w:p>
-      <w:pPr>
-        <w:pStyle w:val="Standard"/>
-        <w:ind w:left="360" w:firstLine="349"/>
+      <w:r>
         <w:rPr>
           <w:rFonts w:asciiTheme="majorBidi" w:eastAsia="Times New Roman" w:hAnsiTheme="majorBidi" w:cstheme="majorBidi"/>
           <w:color w:val="000000" w:themeColor="text1"/>
@@ -1796,19 +1760,9 @@
           <w:bdr w:val="none" w:sz="0" w:space="0" w:color="auto" w:frame="1"/>
           <w:lang w:val="en-US"/>
         </w:rPr>
-      </w:pPr>
-      <w:r>
-        <w:rPr>
-          <w:rFonts w:asciiTheme="majorBidi" w:eastAsia="Times New Roman" w:hAnsiTheme="majorBidi" w:cstheme="majorBidi"/>
-          <w:color w:val="000000" w:themeColor="text1"/>
-          <w:sz w:val="28"/>
-          <w:szCs w:val="28"/>
-          <w:bdr w:val="none" w:sz="0" w:space="0" w:color="auto" w:frame="1"/>
-          <w:lang w:val="en-US"/>
-        </w:rPr>
         <w:pict>
           <v:shape id="_x0000_i1027" type="#_x0000_t75" style="width:387pt;height:351.6pt">
-            <v:imagedata r:id="rId8" o:title="2"/>
+            <v:imagedata r:id="rId10" o:title="2"/>
           </v:shape>
         </w:pict>
       </w:r>
@@ -1901,7 +1855,7 @@
         <w:lastRenderedPageBreak/>
         <w:pict>
           <v:shape id="_x0000_i1028" type="#_x0000_t75" style="width:467.4pt;height:4in">
-            <v:imagedata r:id="rId9" o:title="3"/>
+            <v:imagedata r:id="rId11" o:title="3"/>
           </v:shape>
         </w:pict>
       </w:r>
@@ -1957,7 +1911,7 @@
         </w:rPr>
         <w:pict>
           <v:shape id="_x0000_i1029" type="#_x0000_t75" style="width:379.8pt;height:307.8pt">
-            <v:imagedata r:id="rId10" o:title="4"/>
+            <v:imagedata r:id="rId12" o:title="4"/>
           </v:shape>
         </w:pict>
       </w:r>
@@ -1989,16 +1943,7 @@
           <w:bdr w:val="none" w:sz="0" w:space="0" w:color="auto" w:frame="1"/>
           <w:lang w:val="en-US"/>
         </w:rPr>
-        <w:t xml:space="preserve"> </w:t>
-      </w:r>
-      <w:r>
-        <w:rPr>
-          <w:sz w:val="28"/>
-          <w:szCs w:val="28"/>
-          <w:bdr w:val="none" w:sz="0" w:space="0" w:color="auto" w:frame="1"/>
-          <w:lang w:val="en-US"/>
-        </w:rPr>
-        <w:t>After this changes we can patch a new executable file</w:t>
+        <w:t xml:space="preserve"> After this changes we can patch a new executable file</w:t>
       </w:r>
       <w:r>
         <w:rPr>
@@ -2040,8 +1985,8 @@
           <w:lang w:val="en-US"/>
         </w:rPr>
         <w:pict>
-          <v:shape id="_x0000_i1030" type="#_x0000_t75" style="width:390pt;height:241.2pt">
-            <v:imagedata r:id="rId11" o:title="5"/>
+          <v:shape id="_x0000_i1031" type="#_x0000_t75" style="width:256.2pt;height:141.6pt">
+            <v:imagedata r:id="rId13" o:title="2_1"/>
           </v:shape>
         </w:pict>
       </w:r>
@@ -2143,7 +2088,7 @@
           <w:lang w:val="en-US"/>
         </w:rPr>
       </w:pPr>
-      <w:hyperlink r:id="rId12" w:history="1">
+      <w:hyperlink r:id="rId14" w:history="1">
         <w:r>
           <w:rPr>
             <w:rStyle w:val="Lienhypertexte"/>
@@ -2221,8 +2166,8 @@
           <w:lang w:val="en-US" w:eastAsia="en-US" w:bidi="ar-SA"/>
         </w:rPr>
         <w:pict>
-          <v:shape id="_x0000_i1031" type="#_x0000_t75" style="width:244.2pt;height:132pt">
-            <v:imagedata r:id="rId13" o:title="6"/>
+          <v:shape id="_x0000_i1030" type="#_x0000_t75" style="width:244.2pt;height:132pt">
+            <v:imagedata r:id="rId15" o:title="6"/>
           </v:shape>
         </w:pict>
       </w:r>
@@ -2280,15 +2225,62 @@
       <w:r>
         <w:rPr>
           <w:noProof/>
-          <w:lang w:val="en-US"/>
-        </w:rPr>
-        <w:lastRenderedPageBreak/>
-        <w:pict>
-          <v:shape id="_x0000_i1032" type="#_x0000_t75" style="width:285.6pt;height:139.8pt">
-            <v:imagedata r:id="rId14" o:title="7"/>
-          </v:shape>
-        </w:pict>
-      </w:r>
+          <w:sz w:val="28"/>
+          <w:szCs w:val="28"/>
+          <w:bdr w:val="none" w:sz="0" w:space="0" w:color="auto" w:frame="1"/>
+          <w:lang w:val="en-US" w:eastAsia="en-US" w:bidi="ar-SA"/>
+        </w:rPr>
+        <w:drawing>
+          <wp:inline distT="0" distB="0" distL="0" distR="0">
+            <wp:extent cx="3329940" cy="1837685"/>
+            <wp:effectExtent l="0" t="0" r="3810" b="0"/>
+            <wp:docPr id="1" name="Image 1" descr="C:\Users\Lenovo\AppData\Local\Microsoft\Windows\INetCache\Content.Word\2_1.png"/>
+            <wp:cNvGraphicFramePr>
+              <a:graphicFrameLocks xmlns:a="http://schemas.openxmlformats.org/drawingml/2006/main" noChangeAspect="1"/>
+            </wp:cNvGraphicFramePr>
+            <a:graphic xmlns:a="http://schemas.openxmlformats.org/drawingml/2006/main">
+              <a:graphicData uri="http://schemas.openxmlformats.org/drawingml/2006/picture">
+                <pic:pic xmlns:pic="http://schemas.openxmlformats.org/drawingml/2006/picture">
+                  <pic:nvPicPr>
+                    <pic:cNvPr id="0" name="Picture 17" descr="C:\Users\Lenovo\AppData\Local\Microsoft\Windows\INetCache\Content.Word\2_1.png"/>
+                    <pic:cNvPicPr>
+                      <a:picLocks noChangeAspect="1" noChangeArrowheads="1"/>
+                    </pic:cNvPicPr>
+                  </pic:nvPicPr>
+                  <pic:blipFill>
+                    <a:blip r:embed="rId16">
+                      <a:extLst>
+                        <a:ext uri="{28A0092B-C50C-407E-A947-70E740481C1C}">
+                          <a14:useLocalDpi xmlns:a14="http://schemas.microsoft.com/office/drawing/2010/main" val="0"/>
+                        </a:ext>
+                      </a:extLst>
+                    </a:blip>
+                    <a:srcRect/>
+                    <a:stretch>
+                      <a:fillRect/>
+                    </a:stretch>
+                  </pic:blipFill>
+                  <pic:spPr bwMode="auto">
+                    <a:xfrm>
+                      <a:off x="0" y="0"/>
+                      <a:ext cx="3338777" cy="1842562"/>
+                    </a:xfrm>
+                    <a:prstGeom prst="rect">
+                      <a:avLst/>
+                    </a:prstGeom>
+                    <a:noFill/>
+                    <a:ln>
+                      <a:noFill/>
+                    </a:ln>
+                  </pic:spPr>
+                </pic:pic>
+              </a:graphicData>
+            </a:graphic>
+          </wp:inline>
+        </w:drawing>
+      </w:r>
+      <w:bookmarkStart w:id="0" w:name="_GoBack"/>
+      <w:bookmarkEnd w:id="0"/>
     </w:p>
     <w:p>
       <w:pPr>
@@ -2311,28 +2303,7 @@
           <w:noProof/>
           <w:lang w:val="en-US"/>
         </w:rPr>
-        <w:t xml:space="preserve"> 2</w:t>
-      </w:r>
-      <w:r>
-        <w:rPr>
-          <w:noProof/>
-          <w:lang w:val="en-US"/>
-        </w:rPr>
-        <w:t xml:space="preserve"> – lab2</w:t>
-      </w:r>
-      <w:r>
-        <w:rPr>
-          <w:noProof/>
-          <w:lang w:val="en-US"/>
-        </w:rPr>
-        <w:t>_edited_2</w:t>
-      </w:r>
-      <w:r>
-        <w:rPr>
-          <w:noProof/>
-          <w:lang w:val="en-US"/>
-        </w:rPr>
-        <w:t>.exe</w:t>
+        <w:t xml:space="preserve"> 2 – lab2_edited_2.exe</w:t>
       </w:r>
     </w:p>
     <w:p>
@@ -2506,8 +2477,6 @@
         </w:rPr>
         <w:t>.</w:t>
       </w:r>
-      <w:bookmarkStart w:id="0" w:name="_GoBack"/>
-      <w:bookmarkEnd w:id="0"/>
     </w:p>
     <w:p>
       <w:pPr>
@@ -2599,7 +2568,7 @@
           <w:lang w:val="en-US"/>
         </w:rPr>
       </w:pPr>
-      <w:hyperlink r:id="rId15" w:history="1">
+      <w:hyperlink r:id="rId17" w:history="1">
         <w:r>
           <w:rPr>
             <w:rStyle w:val="Lienhypertexte"/>
@@ -2613,7 +2582,7 @@
       </w:hyperlink>
     </w:p>
     <w:sectPr>
-      <w:footerReference w:type="default" r:id="rId16"/>
+      <w:footerReference w:type="default" r:id="rId18"/>
       <w:pgSz w:w="12240" w:h="15840"/>
       <w:pgMar w:top="1440" w:right="1440" w:bottom="1440" w:left="1440" w:header="720" w:footer="720" w:gutter="0"/>
       <w:cols w:space="720"/>
@@ -2621,6 +2590,25 @@
     </w:sectPr>
   </w:body>
 </w:document>
+</file>
+
+<file path=word/endnotes.xml><?xml version="1.0" encoding="utf-8"?>
+<w:endnotes xmlns:wpc="http://schemas.microsoft.com/office/word/2010/wordprocessingCanvas" xmlns:mc="http://schemas.openxmlformats.org/markup-compatibility/2006" xmlns:o="urn:schemas-microsoft-com:office:office" xmlns:r="http://schemas.openxmlformats.org/officeDocument/2006/relationships" xmlns:m="http://schemas.openxmlformats.org/officeDocument/2006/math" xmlns:v="urn:schemas-microsoft-com:vml" xmlns:wp14="http://schemas.microsoft.com/office/word/2010/wordprocessingDrawing" xmlns:wp="http://schemas.openxmlformats.org/drawingml/2006/wordprocessingDrawing" xmlns:w10="urn:schemas-microsoft-com:office:word" xmlns:w="http://schemas.openxmlformats.org/wordprocessingml/2006/main" xmlns:w14="http://schemas.microsoft.com/office/word/2010/wordml" xmlns:w15="http://schemas.microsoft.com/office/word/2012/wordml" xmlns:wpg="http://schemas.microsoft.com/office/word/2010/wordprocessingGroup" xmlns:wpi="http://schemas.microsoft.com/office/word/2010/wordprocessingInk" xmlns:wne="http://schemas.microsoft.com/office/word/2006/wordml" xmlns:wps="http://schemas.microsoft.com/office/word/2010/wordprocessingShape" mc:Ignorable="w14 w15 wp14">
+  <w:endnote w:type="separator" w:id="-1">
+    <w:p>
+      <w:r>
+        <w:separator/>
+      </w:r>
+    </w:p>
+  </w:endnote>
+  <w:endnote w:type="continuationSeparator" w:id="0">
+    <w:p>
+      <w:r>
+        <w:continuationSeparator/>
+      </w:r>
+    </w:p>
+  </w:endnote>
+</w:endnotes>
 </file>
 
 <file path=word/footer1.xml><?xml version="1.0" encoding="utf-8"?>
@@ -2672,6 +2660,25 @@
     </w:pPr>
   </w:p>
 </w:ftr>
+</file>
+
+<file path=word/footnotes.xml><?xml version="1.0" encoding="utf-8"?>
+<w:footnotes xmlns:wpc="http://schemas.microsoft.com/office/word/2010/wordprocessingCanvas" xmlns:mc="http://schemas.openxmlformats.org/markup-compatibility/2006" xmlns:o="urn:schemas-microsoft-com:office:office" xmlns:r="http://schemas.openxmlformats.org/officeDocument/2006/relationships" xmlns:m="http://schemas.openxmlformats.org/officeDocument/2006/math" xmlns:v="urn:schemas-microsoft-com:vml" xmlns:wp14="http://schemas.microsoft.com/office/word/2010/wordprocessingDrawing" xmlns:wp="http://schemas.openxmlformats.org/drawingml/2006/wordprocessingDrawing" xmlns:w10="urn:schemas-microsoft-com:office:word" xmlns:w="http://schemas.openxmlformats.org/wordprocessingml/2006/main" xmlns:w14="http://schemas.microsoft.com/office/word/2010/wordml" xmlns:w15="http://schemas.microsoft.com/office/word/2012/wordml" xmlns:wpg="http://schemas.microsoft.com/office/word/2010/wordprocessingGroup" xmlns:wpi="http://schemas.microsoft.com/office/word/2010/wordprocessingInk" xmlns:wne="http://schemas.microsoft.com/office/word/2006/wordml" xmlns:wps="http://schemas.microsoft.com/office/word/2010/wordprocessingShape" mc:Ignorable="w14 w15 wp14">
+  <w:footnote w:type="separator" w:id="-1">
+    <w:p>
+      <w:r>
+        <w:separator/>
+      </w:r>
+    </w:p>
+  </w:footnote>
+  <w:footnote w:type="continuationSeparator" w:id="0">
+    <w:p>
+      <w:r>
+        <w:continuationSeparator/>
+      </w:r>
+    </w:p>
+  </w:footnote>
+</w:footnotes>
 </file>
 
 <file path=word/numbering.xml><?xml version="1.0" encoding="utf-8"?>
@@ -3178,6 +3185,7 @@
   <w:style w:type="character" w:default="1" w:styleId="Policepardfaut">
     <w:name w:val="Default Paragraph Font"/>
     <w:uiPriority w:val="1"/>
+    <w:semiHidden/>
     <w:unhideWhenUsed/>
   </w:style>
   <w:style w:type="table" w:default="1" w:styleId="TableauNormal">
@@ -3303,547 +3311,6 @@
     </w:rPr>
   </w:style>
 </w:styles>
-</file>
-
-<file path=word/glossary/document.xml><?xml version="1.0" encoding="utf-8"?>
-<w:glossaryDocument xmlns:wpc="http://schemas.microsoft.com/office/word/2010/wordprocessingCanvas" xmlns:mc="http://schemas.openxmlformats.org/markup-compatibility/2006" xmlns:o="urn:schemas-microsoft-com:office:office" xmlns:r="http://schemas.openxmlformats.org/officeDocument/2006/relationships" xmlns:m="http://schemas.openxmlformats.org/officeDocument/2006/math" xmlns:v="urn:schemas-microsoft-com:vml" xmlns:wp14="http://schemas.microsoft.com/office/word/2010/wordprocessingDrawing" xmlns:wp="http://schemas.openxmlformats.org/drawingml/2006/wordprocessingDrawing" xmlns:w10="urn:schemas-microsoft-com:office:word" xmlns:w="http://schemas.openxmlformats.org/wordprocessingml/2006/main" xmlns:w14="http://schemas.microsoft.com/office/word/2010/wordml" xmlns:w15="http://schemas.microsoft.com/office/word/2012/wordml" xmlns:wpg="http://schemas.microsoft.com/office/word/2010/wordprocessingGroup" xmlns:wpi="http://schemas.microsoft.com/office/word/2010/wordprocessingInk" xmlns:wne="http://schemas.microsoft.com/office/word/2006/wordml" xmlns:wps="http://schemas.microsoft.com/office/word/2010/wordprocessingShape" mc:Ignorable="w14 w15 wp14"/>
-</file>
-
-<file path=word/glossary/fontTable.xml><?xml version="1.0" encoding="utf-8"?>
-<w:fonts xmlns:mc="http://schemas.openxmlformats.org/markup-compatibility/2006" xmlns:r="http://schemas.openxmlformats.org/officeDocument/2006/relationships" xmlns:w="http://schemas.openxmlformats.org/wordprocessingml/2006/main" xmlns:w14="http://schemas.microsoft.com/office/word/2010/wordml" xmlns:w15="http://schemas.microsoft.com/office/word/2012/wordml" mc:Ignorable="w14 w15">
-  <w:font w:name="Times New Roman">
-    <w:panose1 w:val="02020603050405020304"/>
-    <w:charset w:val="00"/>
-    <w:family w:val="roman"/>
-    <w:pitch w:val="variable"/>
-    <w:sig w:usb0="E0002EFF" w:usb1="C000785B" w:usb2="00000009" w:usb3="00000000" w:csb0="000001FF" w:csb1="00000000"/>
-  </w:font>
-  <w:font w:name="Calibri">
-    <w:panose1 w:val="020F0502020204030204"/>
-    <w:charset w:val="00"/>
-    <w:family w:val="swiss"/>
-    <w:pitch w:val="variable"/>
-    <w:sig w:usb0="E4002EFF" w:usb1="C000247B" w:usb2="00000009" w:usb3="00000000" w:csb0="000001FF" w:csb1="00000000"/>
-  </w:font>
-  <w:font w:name="Arial">
-    <w:panose1 w:val="020B0604020202020204"/>
-    <w:charset w:val="00"/>
-    <w:family w:val="swiss"/>
-    <w:pitch w:val="variable"/>
-    <w:sig w:usb0="E0002EFF" w:usb1="C000785B" w:usb2="00000009" w:usb3="00000000" w:csb0="000001FF" w:csb1="00000000"/>
-  </w:font>
-  <w:font w:name="Liberation Serif">
-    <w:altName w:val="Times New Roman"/>
-    <w:charset w:val="00"/>
-    <w:family w:val="roman"/>
-    <w:pitch w:val="variable"/>
-  </w:font>
-  <w:font w:name="Droid Sans Fallback">
-    <w:charset w:val="00"/>
-    <w:family w:val="auto"/>
-    <w:pitch w:val="variable"/>
-  </w:font>
-  <w:font w:name="FreeSans">
-    <w:altName w:val="Arial"/>
-    <w:charset w:val="00"/>
-    <w:family w:val="swiss"/>
-    <w:pitch w:val="default"/>
-  </w:font>
-  <w:font w:name="Georgia">
-    <w:panose1 w:val="02040502050405020303"/>
-    <w:charset w:val="00"/>
-    <w:family w:val="roman"/>
-    <w:pitch w:val="variable"/>
-    <w:sig w:usb0="00000287" w:usb1="00000000" w:usb2="00000000" w:usb3="00000000" w:csb0="0000009F" w:csb1="00000000"/>
-  </w:font>
-  <w:font w:name="Calibri Light">
-    <w:panose1 w:val="020F0302020204030204"/>
-    <w:charset w:val="00"/>
-    <w:family w:val="swiss"/>
-    <w:pitch w:val="variable"/>
-    <w:sig w:usb0="E4002EFF" w:usb1="C000247B" w:usb2="00000009" w:usb3="00000000" w:csb0="000001FF" w:csb1="00000000"/>
-  </w:font>
-</w:fonts>
-</file>
-
-<file path=word/glossary/settings.xml><?xml version="1.0" encoding="utf-8"?>
-<w:settings xmlns:mc="http://schemas.openxmlformats.org/markup-compatibility/2006" xmlns:o="urn:schemas-microsoft-com:office:office" xmlns:r="http://schemas.openxmlformats.org/officeDocument/2006/relationships" xmlns:m="http://schemas.openxmlformats.org/officeDocument/2006/math" xmlns:v="urn:schemas-microsoft-com:vml" xmlns:w10="urn:schemas-microsoft-com:office:word" xmlns:w="http://schemas.openxmlformats.org/wordprocessingml/2006/main" xmlns:w14="http://schemas.microsoft.com/office/word/2010/wordml" xmlns:w15="http://schemas.microsoft.com/office/word/2012/wordml" xmlns:sl="http://schemas.openxmlformats.org/schemaLibrary/2006/main" mc:Ignorable="w14 w15">
-  <w:view w:val="normal"/>
-  <w:defaultTabStop w:val="720"/>
-  <w:characterSpacingControl w:val="doNotCompress"/>
-  <w:compat>
-    <w:useFELayout/>
-    <w:compatSetting w:name="compatibilityMode" w:uri="http://schemas.microsoft.com/office/word" w:val="15"/>
-    <w:compatSetting w:name="overrideTableStyleFontSizeAndJustification" w:uri="http://schemas.microsoft.com/office/word" w:val="1"/>
-    <w:compatSetting w:name="enableOpenTypeFeatures" w:uri="http://schemas.microsoft.com/office/word" w:val="1"/>
-    <w:compatSetting w:name="doNotFlipMirrorIndents" w:uri="http://schemas.microsoft.com/office/word" w:val="1"/>
-    <w:compatSetting w:name="differentiateMultirowTableHeaders" w:uri="http://schemas.microsoft.com/office/word" w:val="1"/>
-  </w:compat>
-  <w:rsids>
-    <w:rsidRoot w:val="003A46D5"/>
-    <w:rsid w:val="003A46D5"/>
-    <w:rsid w:val="009269B1"/>
-  </w:rsids>
-  <m:mathPr>
-    <m:mathFont m:val="Cambria Math"/>
-    <m:brkBin m:val="before"/>
-    <m:brkBinSub m:val="--"/>
-    <m:smallFrac m:val="0"/>
-    <m:dispDef/>
-    <m:lMargin m:val="0"/>
-    <m:rMargin m:val="0"/>
-    <m:defJc m:val="centerGroup"/>
-    <m:wrapIndent m:val="1440"/>
-    <m:intLim m:val="subSup"/>
-    <m:naryLim m:val="undOvr"/>
-  </m:mathPr>
-  <w:themeFontLang w:val="en-US" w:bidi="ar-SA"/>
-  <w:clrSchemeMapping w:bg1="light1" w:t1="dark1" w:bg2="light2" w:t2="dark2" w:accent1="accent1" w:accent2="accent2" w:accent3="accent3" w:accent4="accent4" w:accent5="accent5" w:accent6="accent6" w:hyperlink="hyperlink" w:followedHyperlink="followedHyperlink"/>
-  <w:decimalSymbol w:val="."/>
-  <w:listSeparator w:val=","/>
-  <w15:chartTrackingRefBased/>
-</w:settings>
-</file>
-
-<file path=word/glossary/styles.xml><?xml version="1.0" encoding="utf-8"?>
-<w:styles xmlns:mc="http://schemas.openxmlformats.org/markup-compatibility/2006" xmlns:r="http://schemas.openxmlformats.org/officeDocument/2006/relationships" xmlns:w="http://schemas.openxmlformats.org/wordprocessingml/2006/main" xmlns:w14="http://schemas.microsoft.com/office/word/2010/wordml" xmlns:w15="http://schemas.microsoft.com/office/word/2012/wordml" mc:Ignorable="w14 w15">
-  <w:docDefaults>
-    <w:rPrDefault>
-      <w:rPr>
-        <w:rFonts w:asciiTheme="minorHAnsi" w:eastAsiaTheme="minorEastAsia" w:hAnsiTheme="minorHAnsi" w:cstheme="minorBidi"/>
-        <w:sz w:val="22"/>
-        <w:szCs w:val="22"/>
-        <w:lang w:val="en-US" w:eastAsia="en-US" w:bidi="ar-SA"/>
-      </w:rPr>
-    </w:rPrDefault>
-    <w:pPrDefault>
-      <w:pPr>
-        <w:spacing w:after="160" w:line="259" w:lineRule="auto"/>
-      </w:pPr>
-    </w:pPrDefault>
-  </w:docDefaults>
-  <w:latentStyles w:defLockedState="0" w:defUIPriority="99" w:defSemiHidden="0" w:defUnhideWhenUsed="0" w:defQFormat="0" w:count="371">
-    <w:lsdException w:name="Normal" w:uiPriority="0" w:qFormat="1"/>
-    <w:lsdException w:name="heading 1" w:uiPriority="9" w:qFormat="1"/>
-    <w:lsdException w:name="heading 2" w:semiHidden="1" w:uiPriority="9" w:unhideWhenUsed="1" w:qFormat="1"/>
-    <w:lsdException w:name="heading 3" w:semiHidden="1" w:uiPriority="9" w:unhideWhenUsed="1" w:qFormat="1"/>
-    <w:lsdException w:name="heading 4" w:semiHidden="1" w:uiPriority="9" w:unhideWhenUsed="1" w:qFormat="1"/>
-    <w:lsdException w:name="heading 5" w:semiHidden="1" w:uiPriority="9" w:unhideWhenUsed="1" w:qFormat="1"/>
-    <w:lsdException w:name="heading 6" w:semiHidden="1" w:uiPriority="9" w:unhideWhenUsed="1" w:qFormat="1"/>
-    <w:lsdException w:name="heading 7" w:semiHidden="1" w:uiPriority="9" w:unhideWhenUsed="1" w:qFormat="1"/>
-    <w:lsdException w:name="heading 8" w:semiHidden="1" w:uiPriority="9" w:unhideWhenUsed="1" w:qFormat="1"/>
-    <w:lsdException w:name="heading 9" w:semiHidden="1" w:uiPriority="9" w:unhideWhenUsed="1" w:qFormat="1"/>
-    <w:lsdException w:name="index 1" w:semiHidden="1" w:unhideWhenUsed="1"/>
-    <w:lsdException w:name="index 2" w:semiHidden="1" w:unhideWhenUsed="1"/>
-    <w:lsdException w:name="index 3" w:semiHidden="1" w:unhideWhenUsed="1"/>
-    <w:lsdException w:name="index 4" w:semiHidden="1" w:unhideWhenUsed="1"/>
-    <w:lsdException w:name="index 5" w:semiHidden="1" w:unhideWhenUsed="1"/>
-    <w:lsdException w:name="index 6" w:semiHidden="1" w:unhideWhenUsed="1"/>
-    <w:lsdException w:name="index 7" w:semiHidden="1" w:unhideWhenUsed="1"/>
-    <w:lsdException w:name="index 8" w:semiHidden="1" w:unhideWhenUsed="1"/>
-    <w:lsdException w:name="index 9" w:semiHidden="1" w:unhideWhenUsed="1"/>
-    <w:lsdException w:name="toc 1" w:semiHidden="1" w:uiPriority="39" w:unhideWhenUsed="1"/>
-    <w:lsdException w:name="toc 2" w:semiHidden="1" w:uiPriority="39" w:unhideWhenUsed="1"/>
-    <w:lsdException w:name="toc 3" w:semiHidden="1" w:uiPriority="39" w:unhideWhenUsed="1"/>
-    <w:lsdException w:name="toc 4" w:semiHidden="1" w:uiPriority="39" w:unhideWhenUsed="1"/>
-    <w:lsdException w:name="toc 5" w:semiHidden="1" w:uiPriority="39" w:unhideWhenUsed="1"/>
-    <w:lsdException w:name="toc 6" w:semiHidden="1" w:uiPriority="39" w:unhideWhenUsed="1"/>
-    <w:lsdException w:name="toc 7" w:semiHidden="1" w:uiPriority="39" w:unhideWhenUsed="1"/>
-    <w:lsdException w:name="toc 8" w:semiHidden="1" w:uiPriority="39" w:unhideWhenUsed="1"/>
-    <w:lsdException w:name="toc 9" w:semiHidden="1" w:uiPriority="39" w:unhideWhenUsed="1"/>
-    <w:lsdException w:name="Normal Indent" w:semiHidden="1" w:unhideWhenUsed="1"/>
-    <w:lsdException w:name="footnote text" w:semiHidden="1" w:unhideWhenUsed="1"/>
-    <w:lsdException w:name="annotation text" w:semiHidden="1" w:unhideWhenUsed="1"/>
-    <w:lsdException w:name="header" w:semiHidden="1" w:unhideWhenUsed="1"/>
-    <w:lsdException w:name="footer" w:semiHidden="1" w:unhideWhenUsed="1"/>
-    <w:lsdException w:name="index heading" w:semiHidden="1" w:unhideWhenUsed="1"/>
-    <w:lsdException w:name="caption" w:semiHidden="1" w:uiPriority="35" w:unhideWhenUsed="1" w:qFormat="1"/>
-    <w:lsdException w:name="table of figures" w:semiHidden="1" w:unhideWhenUsed="1"/>
-    <w:lsdException w:name="envelope address" w:semiHidden="1" w:unhideWhenUsed="1"/>
-    <w:lsdException w:name="envelope return" w:semiHidden="1" w:unhideWhenUsed="1"/>
-    <w:lsdException w:name="footnote reference" w:semiHidden="1" w:unhideWhenUsed="1"/>
-    <w:lsdException w:name="annotation reference" w:semiHidden="1" w:unhideWhenUsed="1"/>
-    <w:lsdException w:name="line number" w:semiHidden="1" w:unhideWhenUsed="1"/>
-    <w:lsdException w:name="page number" w:semiHidden="1" w:unhideWhenUsed="1"/>
-    <w:lsdException w:name="endnote reference" w:semiHidden="1" w:unhideWhenUsed="1"/>
-    <w:lsdException w:name="endnote text" w:semiHidden="1" w:unhideWhenUsed="1"/>
-    <w:lsdException w:name="table of authorities" w:semiHidden="1" w:unhideWhenUsed="1"/>
-    <w:lsdException w:name="macro" w:semiHidden="1" w:unhideWhenUsed="1"/>
-    <w:lsdException w:name="toa heading" w:semiHidden="1" w:unhideWhenUsed="1"/>
-    <w:lsdException w:name="List" w:semiHidden="1" w:unhideWhenUsed="1"/>
-    <w:lsdException w:name="List Bullet" w:semiHidden="1" w:unhideWhenUsed="1"/>
-    <w:lsdException w:name="List Number" w:semiHidden="1" w:unhideWhenUsed="1"/>
-    <w:lsdException w:name="List 2" w:semiHidden="1" w:unhideWhenUsed="1"/>
-    <w:lsdException w:name="List 3" w:semiHidden="1" w:unhideWhenUsed="1"/>
-    <w:lsdException w:name="List 4" w:semiHidden="1" w:unhideWhenUsed="1"/>
-    <w:lsdException w:name="List 5" w:semiHidden="1" w:unhideWhenUsed="1"/>
-    <w:lsdException w:name="List Bullet 2" w:semiHidden="1" w:unhideWhenUsed="1"/>
-    <w:lsdException w:name="List Bullet 3" w:semiHidden="1" w:unhideWhenUsed="1"/>
-    <w:lsdException w:name="List Bullet 4" w:semiHidden="1" w:unhideWhenUsed="1"/>
-    <w:lsdException w:name="List Bullet 5" w:semiHidden="1" w:unhideWhenUsed="1"/>
-    <w:lsdException w:name="List Number 2" w:semiHidden="1" w:unhideWhenUsed="1"/>
-    <w:lsdException w:name="List Number 3" w:semiHidden="1" w:unhideWhenUsed="1"/>
-    <w:lsdException w:name="List Number 4" w:semiHidden="1" w:unhideWhenUsed="1"/>
-    <w:lsdException w:name="List Number 5" w:semiHidden="1" w:unhideWhenUsed="1"/>
-    <w:lsdException w:name="Title" w:uiPriority="10" w:qFormat="1"/>
-    <w:lsdException w:name="Closing" w:semiHidden="1" w:unhideWhenUsed="1"/>
-    <w:lsdException w:name="Signature" w:semiHidden="1" w:unhideWhenUsed="1"/>
-    <w:lsdException w:name="Default Paragraph Font" w:semiHidden="1" w:uiPriority="1" w:unhideWhenUsed="1"/>
-    <w:lsdException w:name="Body Text" w:semiHidden="1" w:unhideWhenUsed="1"/>
-    <w:lsdException w:name="Body Text Indent" w:semiHidden="1" w:unhideWhenUsed="1"/>
-    <w:lsdException w:name="List Continue" w:semiHidden="1" w:unhideWhenUsed="1"/>
-    <w:lsdException w:name="List Continue 2" w:semiHidden="1" w:unhideWhenUsed="1"/>
-    <w:lsdException w:name="List Continue 3" w:semiHidden="1" w:unhideWhenUsed="1"/>
-    <w:lsdException w:name="List Continue 4" w:semiHidden="1" w:unhideWhenUsed="1"/>
-    <w:lsdException w:name="List Continue 5" w:semiHidden="1" w:unhideWhenUsed="1"/>
-    <w:lsdException w:name="Message Header" w:semiHidden="1" w:unhideWhenUsed="1"/>
-    <w:lsdException w:name="Subtitle" w:uiPriority="11" w:qFormat="1"/>
-    <w:lsdException w:name="Salutation" w:semiHidden="1" w:unhideWhenUsed="1"/>
-    <w:lsdException w:name="Date" w:semiHidden="1" w:unhideWhenUsed="1"/>
-    <w:lsdException w:name="Body Text First Indent" w:semiHidden="1" w:unhideWhenUsed="1"/>
-    <w:lsdException w:name="Body Text First Indent 2" w:semiHidden="1" w:unhideWhenUsed="1"/>
-    <w:lsdException w:name="Note Heading" w:semiHidden="1" w:unhideWhenUsed="1"/>
-    <w:lsdException w:name="Body Text 2" w:semiHidden="1" w:unhideWhenUsed="1"/>
-    <w:lsdException w:name="Body Text 3" w:semiHidden="1" w:unhideWhenUsed="1"/>
-    <w:lsdException w:name="Body Text Indent 2" w:semiHidden="1" w:unhideWhenUsed="1"/>
-    <w:lsdException w:name="Body Text Indent 3" w:semiHidden="1" w:unhideWhenUsed="1"/>
-    <w:lsdException w:name="Block Text" w:semiHidden="1" w:unhideWhenUsed="1"/>
-    <w:lsdException w:name="Hyperlink" w:semiHidden="1" w:unhideWhenUsed="1"/>
-    <w:lsdException w:name="FollowedHyperlink" w:semiHidden="1" w:unhideWhenUsed="1"/>
-    <w:lsdException w:name="Strong" w:uiPriority="22" w:qFormat="1"/>
-    <w:lsdException w:name="Emphasis" w:uiPriority="20" w:qFormat="1"/>
-    <w:lsdException w:name="Document Map" w:semiHidden="1" w:unhideWhenUsed="1"/>
-    <w:lsdException w:name="Plain Text" w:semiHidden="1" w:unhideWhenUsed="1"/>
-    <w:lsdException w:name="E-mail Signature" w:semiHidden="1" w:unhideWhenUsed="1"/>
-    <w:lsdException w:name="HTML Top of Form" w:semiHidden="1" w:unhideWhenUsed="1"/>
-    <w:lsdException w:name="HTML Bottom of Form" w:semiHidden="1" w:unhideWhenUsed="1"/>
-    <w:lsdException w:name="Normal (Web)" w:semiHidden="1" w:unhideWhenUsed="1"/>
-    <w:lsdException w:name="HTML Acronym" w:semiHidden="1" w:unhideWhenUsed="1"/>
-    <w:lsdException w:name="HTML Address" w:semiHidden="1" w:unhideWhenUsed="1"/>
-    <w:lsdException w:name="HTML Cite" w:semiHidden="1" w:unhideWhenUsed="1"/>
-    <w:lsdException w:name="HTML Code" w:semiHidden="1" w:unhideWhenUsed="1"/>
-    <w:lsdException w:name="HTML Definition" w:semiHidden="1" w:unhideWhenUsed="1"/>
-    <w:lsdException w:name="HTML Keyboard" w:semiHidden="1" w:unhideWhenUsed="1"/>
-    <w:lsdException w:name="HTML Preformatted" w:semiHidden="1" w:unhideWhenUsed="1"/>
-    <w:lsdException w:name="HTML Sample" w:semiHidden="1" w:unhideWhenUsed="1"/>
-    <w:lsdException w:name="HTML Typewriter" w:semiHidden="1" w:unhideWhenUsed="1"/>
-    <w:lsdException w:name="HTML Variable" w:semiHidden="1" w:unhideWhenUsed="1"/>
-    <w:lsdException w:name="Normal Table" w:semiHidden="1" w:unhideWhenUsed="1"/>
-    <w:lsdException w:name="annotation subject" w:semiHidden="1" w:unhideWhenUsed="1"/>
-    <w:lsdException w:name="No List" w:semiHidden="1" w:unhideWhenUsed="1"/>
-    <w:lsdException w:name="Outline List 1" w:semiHidden="1" w:unhideWhenUsed="1"/>
-    <w:lsdException w:name="Outline List 2" w:semiHidden="1" w:unhideWhenUsed="1"/>
-    <w:lsdException w:name="Outline List 3" w:semiHidden="1" w:unhideWhenUsed="1"/>
-    <w:lsdException w:name="Table Simple 1" w:semiHidden="1" w:unhideWhenUsed="1"/>
-    <w:lsdException w:name="Table Simple 2" w:semiHidden="1" w:unhideWhenUsed="1"/>
-    <w:lsdException w:name="Table Simple 3" w:semiHidden="1" w:unhideWhenUsed="1"/>
-    <w:lsdException w:name="Table Classic 1" w:semiHidden="1" w:unhideWhenUsed="1"/>
-    <w:lsdException w:name="Table Classic 2" w:semiHidden="1" w:unhideWhenUsed="1"/>
-    <w:lsdException w:name="Table Classic 3" w:semiHidden="1" w:unhideWhenUsed="1"/>
-    <w:lsdException w:name="Table Classic 4" w:semiHidden="1" w:unhideWhenUsed="1"/>
-    <w:lsdException w:name="Table Colorful 1" w:semiHidden="1" w:unhideWhenUsed="1"/>
-    <w:lsdException w:name="Table Colorful 2" w:semiHidden="1" w:unhideWhenUsed="1"/>
-    <w:lsdException w:name="Table Colorful 3" w:semiHidden="1" w:unhideWhenUsed="1"/>
-    <w:lsdException w:name="Table Columns 1" w:semiHidden="1" w:unhideWhenUsed="1"/>
-    <w:lsdException w:name="Table Columns 2" w:semiHidden="1" w:unhideWhenUsed="1"/>
-    <w:lsdException w:name="Table Columns 3" w:semiHidden="1" w:unhideWhenUsed="1"/>
-    <w:lsdException w:name="Table Columns 4" w:semiHidden="1" w:unhideWhenUsed="1"/>
-    <w:lsdException w:name="Table Columns 5" w:semiHidden="1" w:unhideWhenUsed="1"/>
-    <w:lsdException w:name="Table Grid 1" w:semiHidden="1" w:unhideWhenUsed="1"/>
-    <w:lsdException w:name="Table Grid 2" w:semiHidden="1" w:unhideWhenUsed="1"/>
-    <w:lsdException w:name="Table Grid 3" w:semiHidden="1" w:unhideWhenUsed="1"/>
-    <w:lsdException w:name="Table Grid 4" w:semiHidden="1" w:unhideWhenUsed="1"/>
-    <w:lsdException w:name="Table Grid 5" w:semiHidden="1" w:unhideWhenUsed="1"/>
-    <w:lsdException w:name="Table Grid 6" w:semiHidden="1" w:unhideWhenUsed="1"/>
-    <w:lsdException w:name="Table Grid 7" w:semiHidden="1" w:unhideWhenUsed="1"/>
-    <w:lsdException w:name="Table Grid 8" w:semiHidden="1" w:unhideWhenUsed="1"/>
-    <w:lsdException w:name="Table List 1" w:semiHidden="1" w:unhideWhenUsed="1"/>
-    <w:lsdException w:name="Table List 2" w:semiHidden="1" w:unhideWhenUsed="1"/>
-    <w:lsdException w:name="Table List 3" w:semiHidden="1" w:unhideWhenUsed="1"/>
-    <w:lsdException w:name="Table List 4" w:semiHidden="1" w:unhideWhenUsed="1"/>
-    <w:lsdException w:name="Table List 5" w:semiHidden="1" w:unhideWhenUsed="1"/>
-    <w:lsdException w:name="Table List 6" w:semiHidden="1" w:unhideWhenUsed="1"/>
-    <w:lsdException w:name="Table List 7" w:semiHidden="1" w:unhideWhenUsed="1"/>
-    <w:lsdException w:name="Table List 8" w:semiHidden="1" w:unhideWhenUsed="1"/>
-    <w:lsdException w:name="Table 3D effects 1" w:semiHidden="1" w:unhideWhenUsed="1"/>
-    <w:lsdException w:name="Table 3D effects 2" w:semiHidden="1" w:unhideWhenUsed="1"/>
-    <w:lsdException w:name="Table 3D effects 3" w:semiHidden="1" w:unhideWhenUsed="1"/>
-    <w:lsdException w:name="Table Contemporary" w:semiHidden="1" w:unhideWhenUsed="1"/>
-    <w:lsdException w:name="Table Elegant" w:semiHidden="1" w:unhideWhenUsed="1"/>
-    <w:lsdException w:name="Table Professional" w:semiHidden="1" w:unhideWhenUsed="1"/>
-    <w:lsdException w:name="Table Subtle 1" w:semiHidden="1" w:unhideWhenUsed="1"/>
-    <w:lsdException w:name="Table Subtle 2" w:semiHidden="1" w:unhideWhenUsed="1"/>
-    <w:lsdException w:name="Table Web 1" w:semiHidden="1" w:unhideWhenUsed="1"/>
-    <w:lsdException w:name="Table Web 2" w:semiHidden="1" w:unhideWhenUsed="1"/>
-    <w:lsdException w:name="Table Web 3" w:semiHidden="1" w:unhideWhenUsed="1"/>
-    <w:lsdException w:name="Balloon Text" w:semiHidden="1" w:unhideWhenUsed="1"/>
-    <w:lsdException w:name="Table Grid" w:uiPriority="39"/>
-    <w:lsdException w:name="Table Theme" w:semiHidden="1" w:unhideWhenUsed="1"/>
-    <w:lsdException w:name="Placeholder Text" w:semiHidden="1"/>
-    <w:lsdException w:name="No Spacing" w:uiPriority="1" w:qFormat="1"/>
-    <w:lsdException w:name="Light Shading" w:uiPriority="60"/>
-    <w:lsdException w:name="Light List" w:uiPriority="61"/>
-    <w:lsdException w:name="Light Grid" w:uiPriority="62"/>
-    <w:lsdException w:name="Medium Shading 1" w:uiPriority="63"/>
-    <w:lsdException w:name="Medium Shading 2" w:uiPriority="64"/>
-    <w:lsdException w:name="Medium List 1" w:uiPriority="65"/>
-    <w:lsdException w:name="Medium List 2" w:uiPriority="66"/>
-    <w:lsdException w:name="Medium Grid 1" w:uiPriority="67"/>
-    <w:lsdException w:name="Medium Grid 2" w:uiPriority="68"/>
-    <w:lsdException w:name="Medium Grid 3" w:uiPriority="69"/>
-    <w:lsdException w:name="Dark List" w:uiPriority="70"/>
-    <w:lsdException w:name="Colorful Shading" w:uiPriority="71"/>
-    <w:lsdException w:name="Colorful List" w:uiPriority="72"/>
-    <w:lsdException w:name="Colorful Grid" w:uiPriority="73"/>
-    <w:lsdException w:name="Light Shading Accent 1" w:uiPriority="60"/>
-    <w:lsdException w:name="Light List Accent 1" w:uiPriority="61"/>
-    <w:lsdException w:name="Light Grid Accent 1" w:uiPriority="62"/>
-    <w:lsdException w:name="Medium Shading 1 Accent 1" w:uiPriority="63"/>
-    <w:lsdException w:name="Medium Shading 2 Accent 1" w:uiPriority="64"/>
-    <w:lsdException w:name="Medium List 1 Accent 1" w:uiPriority="65"/>
-    <w:lsdException w:name="Revision" w:semiHidden="1"/>
-    <w:lsdException w:name="List Paragraph" w:uiPriority="34" w:qFormat="1"/>
-    <w:lsdException w:name="Quote" w:uiPriority="29" w:qFormat="1"/>
-    <w:lsdException w:name="Intense Quote" w:uiPriority="30" w:qFormat="1"/>
-    <w:lsdException w:name="Medium List 2 Accent 1" w:uiPriority="66"/>
-    <w:lsdException w:name="Medium Grid 1 Accent 1" w:uiPriority="67"/>
-    <w:lsdException w:name="Medium Grid 2 Accent 1" w:uiPriority="68"/>
-    <w:lsdException w:name="Medium Grid 3 Accent 1" w:uiPriority="69"/>
-    <w:lsdException w:name="Dark List Accent 1" w:uiPriority="70"/>
-    <w:lsdException w:name="Colorful Shading Accent 1" w:uiPriority="71"/>
-    <w:lsdException w:name="Colorful List Accent 1" w:uiPriority="72"/>
-    <w:lsdException w:name="Colorful Grid Accent 1" w:uiPriority="73"/>
-    <w:lsdException w:name="Light Shading Accent 2" w:uiPriority="60"/>
-    <w:lsdException w:name="Light List Accent 2" w:uiPriority="61"/>
-    <w:lsdException w:name="Light Grid Accent 2" w:uiPriority="62"/>
-    <w:lsdException w:name="Medium Shading 1 Accent 2" w:uiPriority="63"/>
-    <w:lsdException w:name="Medium Shading 2 Accent 2" w:uiPriority="64"/>
-    <w:lsdException w:name="Medium List 1 Accent 2" w:uiPriority="65"/>
-    <w:lsdException w:name="Medium List 2 Accent 2" w:uiPriority="66"/>
-    <w:lsdException w:name="Medium Grid 1 Accent 2" w:uiPriority="67"/>
-    <w:lsdException w:name="Medium Grid 2 Accent 2" w:uiPriority="68"/>
-    <w:lsdException w:name="Medium Grid 3 Accent 2" w:uiPriority="69"/>
-    <w:lsdException w:name="Dark List Accent 2" w:uiPriority="70"/>
-    <w:lsdException w:name="Colorful Shading Accent 2" w:uiPriority="71"/>
-    <w:lsdException w:name="Colorful List Accent 2" w:uiPriority="72"/>
-    <w:lsdException w:name="Colorful Grid Accent 2" w:uiPriority="73"/>
-    <w:lsdException w:name="Light Shading Accent 3" w:uiPriority="60"/>
-    <w:lsdException w:name="Light List Accent 3" w:uiPriority="61"/>
-    <w:lsdException w:name="Light Grid Accent 3" w:uiPriority="62"/>
-    <w:lsdException w:name="Medium Shading 1 Accent 3" w:uiPriority="63"/>
-    <w:lsdException w:name="Medium Shading 2 Accent 3" w:uiPriority="64"/>
-    <w:lsdException w:name="Medium List 1 Accent 3" w:uiPriority="65"/>
-    <w:lsdException w:name="Medium List 2 Accent 3" w:uiPriority="66"/>
-    <w:lsdException w:name="Medium Grid 1 Accent 3" w:uiPriority="67"/>
-    <w:lsdException w:name="Medium Grid 2 Accent 3" w:uiPriority="68"/>
-    <w:lsdException w:name="Medium Grid 3 Accent 3" w:uiPriority="69"/>
-    <w:lsdException w:name="Dark List Accent 3" w:uiPriority="70"/>
-    <w:lsdException w:name="Colorful Shading Accent 3" w:uiPriority="71"/>
-    <w:lsdException w:name="Colorful List Accent 3" w:uiPriority="72"/>
-    <w:lsdException w:name="Colorful Grid Accent 3" w:uiPriority="73"/>
-    <w:lsdException w:name="Light Shading Accent 4" w:uiPriority="60"/>
-    <w:lsdException w:name="Light List Accent 4" w:uiPriority="61"/>
-    <w:lsdException w:name="Light Grid Accent 4" w:uiPriority="62"/>
-    <w:lsdException w:name="Medium Shading 1 Accent 4" w:uiPriority="63"/>
-    <w:lsdException w:name="Medium Shading 2 Accent 4" w:uiPriority="64"/>
-    <w:lsdException w:name="Medium List 1 Accent 4" w:uiPriority="65"/>
-    <w:lsdException w:name="Medium List 2 Accent 4" w:uiPriority="66"/>
-    <w:lsdException w:name="Medium Grid 1 Accent 4" w:uiPriority="67"/>
-    <w:lsdException w:name="Medium Grid 2 Accent 4" w:uiPriority="68"/>
-    <w:lsdException w:name="Medium Grid 3 Accent 4" w:uiPriority="69"/>
-    <w:lsdException w:name="Dark List Accent 4" w:uiPriority="70"/>
-    <w:lsdException w:name="Colorful Shading Accent 4" w:uiPriority="71"/>
-    <w:lsdException w:name="Colorful List Accent 4" w:uiPriority="72"/>
-    <w:lsdException w:name="Colorful Grid Accent 4" w:uiPriority="73"/>
-    <w:lsdException w:name="Light Shading Accent 5" w:uiPriority="60"/>
-    <w:lsdException w:name="Light List Accent 5" w:uiPriority="61"/>
-    <w:lsdException w:name="Light Grid Accent 5" w:uiPriority="62"/>
-    <w:lsdException w:name="Medium Shading 1 Accent 5" w:uiPriority="63"/>
-    <w:lsdException w:name="Medium Shading 2 Accent 5" w:uiPriority="64"/>
-    <w:lsdException w:name="Medium List 1 Accent 5" w:uiPriority="65"/>
-    <w:lsdException w:name="Medium List 2 Accent 5" w:uiPriority="66"/>
-    <w:lsdException w:name="Medium Grid 1 Accent 5" w:uiPriority="67"/>
-    <w:lsdException w:name="Medium Grid 2 Accent 5" w:uiPriority="68"/>
-    <w:lsdException w:name="Medium Grid 3 Accent 5" w:uiPriority="69"/>
-    <w:lsdException w:name="Dark List Accent 5" w:uiPriority="70"/>
-    <w:lsdException w:name="Colorful Shading Accent 5" w:uiPriority="71"/>
-    <w:lsdException w:name="Colorful List Accent 5" w:uiPriority="72"/>
-    <w:lsdException w:name="Colorful Grid Accent 5" w:uiPriority="73"/>
-    <w:lsdException w:name="Light Shading Accent 6" w:uiPriority="60"/>
-    <w:lsdException w:name="Light List Accent 6" w:uiPriority="61"/>
-    <w:lsdException w:name="Light Grid Accent 6" w:uiPriority="62"/>
-    <w:lsdException w:name="Medium Shading 1 Accent 6" w:uiPriority="63"/>
-    <w:lsdException w:name="Medium Shading 2 Accent 6" w:uiPriority="64"/>
-    <w:lsdException w:name="Medium List 1 Accent 6" w:uiPriority="65"/>
-    <w:lsdException w:name="Medium List 2 Accent 6" w:uiPriority="66"/>
-    <w:lsdException w:name="Medium Grid 1 Accent 6" w:uiPriority="67"/>
-    <w:lsdException w:name="Medium Grid 2 Accent 6" w:uiPriority="68"/>
-    <w:lsdException w:name="Medium Grid 3 Accent 6" w:uiPriority="69"/>
-    <w:lsdException w:name="Dark List Accent 6" w:uiPriority="70"/>
-    <w:lsdException w:name="Colorful Shading Accent 6" w:uiPriority="71"/>
-    <w:lsdException w:name="Colorful List Accent 6" w:uiPriority="72"/>
-    <w:lsdException w:name="Colorful Grid Accent 6" w:uiPriority="73"/>
-    <w:lsdException w:name="Subtle Emphasis" w:uiPriority="19" w:qFormat="1"/>
-    <w:lsdException w:name="Intense Emphasis" w:uiPriority="21" w:qFormat="1"/>
-    <w:lsdException w:name="Subtle Reference" w:uiPriority="31" w:qFormat="1"/>
-    <w:lsdException w:name="Intense Reference" w:uiPriority="32" w:qFormat="1"/>
-    <w:lsdException w:name="Book Title" w:uiPriority="33" w:qFormat="1"/>
-    <w:lsdException w:name="Bibliography" w:semiHidden="1" w:uiPriority="37" w:unhideWhenUsed="1"/>
-    <w:lsdException w:name="TOC Heading" w:semiHidden="1" w:uiPriority="39" w:unhideWhenUsed="1" w:qFormat="1"/>
-    <w:lsdException w:name="Plain Table 1" w:uiPriority="41"/>
-    <w:lsdException w:name="Plain Table 2" w:uiPriority="42"/>
-    <w:lsdException w:name="Plain Table 3" w:uiPriority="43"/>
-    <w:lsdException w:name="Plain Table 4" w:uiPriority="44"/>
-    <w:lsdException w:name="Plain Table 5" w:uiPriority="45"/>
-    <w:lsdException w:name="Grid Table Light" w:uiPriority="40"/>
-    <w:lsdException w:name="Grid Table 1 Light" w:uiPriority="46"/>
-    <w:lsdException w:name="Grid Table 2" w:uiPriority="47"/>
-    <w:lsdException w:name="Grid Table 3" w:uiPriority="48"/>
-    <w:lsdException w:name="Grid Table 4" w:uiPriority="49"/>
-    <w:lsdException w:name="Grid Table 5 Dark" w:uiPriority="50"/>
-    <w:lsdException w:name="Grid Table 6 Colorful" w:uiPriority="51"/>
-    <w:lsdException w:name="Grid Table 7 Colorful" w:uiPriority="52"/>
-    <w:lsdException w:name="Grid Table 1 Light Accent 1" w:uiPriority="46"/>
-    <w:lsdException w:name="Grid Table 2 Accent 1" w:uiPriority="47"/>
-    <w:lsdException w:name="Grid Table 3 Accent 1" w:uiPriority="48"/>
-    <w:lsdException w:name="Grid Table 4 Accent 1" w:uiPriority="49"/>
-    <w:lsdException w:name="Grid Table 5 Dark Accent 1" w:uiPriority="50"/>
-    <w:lsdException w:name="Grid Table 6 Colorful Accent 1" w:uiPriority="51"/>
-    <w:lsdException w:name="Grid Table 7 Colorful Accent 1" w:uiPriority="52"/>
-    <w:lsdException w:name="Grid Table 1 Light Accent 2" w:uiPriority="46"/>
-    <w:lsdException w:name="Grid Table 2 Accent 2" w:uiPriority="47"/>
-    <w:lsdException w:name="Grid Table 3 Accent 2" w:uiPriority="48"/>
-    <w:lsdException w:name="Grid Table 4 Accent 2" w:uiPriority="49"/>
-    <w:lsdException w:name="Grid Table 5 Dark Accent 2" w:uiPriority="50"/>
-    <w:lsdException w:name="Grid Table 6 Colorful Accent 2" w:uiPriority="51"/>
-    <w:lsdException w:name="Grid Table 7 Colorful Accent 2" w:uiPriority="52"/>
-    <w:lsdException w:name="Grid Table 1 Light Accent 3" w:uiPriority="46"/>
-    <w:lsdException w:name="Grid Table 2 Accent 3" w:uiPriority="47"/>
-    <w:lsdException w:name="Grid Table 3 Accent 3" w:uiPriority="48"/>
-    <w:lsdException w:name="Grid Table 4 Accent 3" w:uiPriority="49"/>
-    <w:lsdException w:name="Grid Table 5 Dark Accent 3" w:uiPriority="50"/>
-    <w:lsdException w:name="Grid Table 6 Colorful Accent 3" w:uiPriority="51"/>
-    <w:lsdException w:name="Grid Table 7 Colorful Accent 3" w:uiPriority="52"/>
-    <w:lsdException w:name="Grid Table 1 Light Accent 4" w:uiPriority="46"/>
-    <w:lsdException w:name="Grid Table 2 Accent 4" w:uiPriority="47"/>
-    <w:lsdException w:name="Grid Table 3 Accent 4" w:uiPriority="48"/>
-    <w:lsdException w:name="Grid Table 4 Accent 4" w:uiPriority="49"/>
-    <w:lsdException w:name="Grid Table 5 Dark Accent 4" w:uiPriority="50"/>
-    <w:lsdException w:name="Grid Table 6 Colorful Accent 4" w:uiPriority="51"/>
-    <w:lsdException w:name="Grid Table 7 Colorful Accent 4" w:uiPriority="52"/>
-    <w:lsdException w:name="Grid Table 1 Light Accent 5" w:uiPriority="46"/>
-    <w:lsdException w:name="Grid Table 2 Accent 5" w:uiPriority="47"/>
-    <w:lsdException w:name="Grid Table 3 Accent 5" w:uiPriority="48"/>
-    <w:lsdException w:name="Grid Table 4 Accent 5" w:uiPriority="49"/>
-    <w:lsdException w:name="Grid Table 5 Dark Accent 5" w:uiPriority="50"/>
-    <w:lsdException w:name="Grid Table 6 Colorful Accent 5" w:uiPriority="51"/>
-    <w:lsdException w:name="Grid Table 7 Colorful Accent 5" w:uiPriority="52"/>
-    <w:lsdException w:name="Grid Table 1 Light Accent 6" w:uiPriority="46"/>
-    <w:lsdException w:name="Grid Table 2 Accent 6" w:uiPriority="47"/>
-    <w:lsdException w:name="Grid Table 3 Accent 6" w:uiPriority="48"/>
-    <w:lsdException w:name="Grid Table 4 Accent 6" w:uiPriority="49"/>
-    <w:lsdException w:name="Grid Table 5 Dark Accent 6" w:uiPriority="50"/>
-    <w:lsdException w:name="Grid Table 6 Colorful Accent 6" w:uiPriority="51"/>
-    <w:lsdException w:name="Grid Table 7 Colorful Accent 6" w:uiPriority="52"/>
-    <w:lsdException w:name="List Table 1 Light" w:uiPriority="46"/>
-    <w:lsdException w:name="List Table 2" w:uiPriority="47"/>
-    <w:lsdException w:name="List Table 3" w:uiPriority="48"/>
-    <w:lsdException w:name="List Table 4" w:uiPriority="49"/>
-    <w:lsdException w:name="List Table 5 Dark" w:uiPriority="50"/>
-    <w:lsdException w:name="List Table 6 Colorful" w:uiPriority="51"/>
-    <w:lsdException w:name="List Table 7 Colorful" w:uiPriority="52"/>
-    <w:lsdException w:name="List Table 1 Light Accent 1" w:uiPriority="46"/>
-    <w:lsdException w:name="List Table 2 Accent 1" w:uiPriority="47"/>
-    <w:lsdException w:name="List Table 3 Accent 1" w:uiPriority="48"/>
-    <w:lsdException w:name="List Table 4 Accent 1" w:uiPriority="49"/>
-    <w:lsdException w:name="List Table 5 Dark Accent 1" w:uiPriority="50"/>
-    <w:lsdException w:name="List Table 6 Colorful Accent 1" w:uiPriority="51"/>
-    <w:lsdException w:name="List Table 7 Colorful Accent 1" w:uiPriority="52"/>
-    <w:lsdException w:name="List Table 1 Light Accent 2" w:uiPriority="46"/>
-    <w:lsdException w:name="List Table 2 Accent 2" w:uiPriority="47"/>
-    <w:lsdException w:name="List Table 3 Accent 2" w:uiPriority="48"/>
-    <w:lsdException w:name="List Table 4 Accent 2" w:uiPriority="49"/>
-    <w:lsdException w:name="List Table 5 Dark Accent 2" w:uiPriority="50"/>
-    <w:lsdException w:name="List Table 6 Colorful Accent 2" w:uiPriority="51"/>
-    <w:lsdException w:name="List Table 7 Colorful Accent 2" w:uiPriority="52"/>
-    <w:lsdException w:name="List Table 1 Light Accent 3" w:uiPriority="46"/>
-    <w:lsdException w:name="List Table 2 Accent 3" w:uiPriority="47"/>
-    <w:lsdException w:name="List Table 3 Accent 3" w:uiPriority="48"/>
-    <w:lsdException w:name="List Table 4 Accent 3" w:uiPriority="49"/>
-    <w:lsdException w:name="List Table 5 Dark Accent 3" w:uiPriority="50"/>
-    <w:lsdException w:name="List Table 6 Colorful Accent 3" w:uiPriority="51"/>
-    <w:lsdException w:name="List Table 7 Colorful Accent 3" w:uiPriority="52"/>
-    <w:lsdException w:name="List Table 1 Light Accent 4" w:uiPriority="46"/>
-    <w:lsdException w:name="List Table 2 Accent 4" w:uiPriority="47"/>
-    <w:lsdException w:name="List Table 3 Accent 4" w:uiPriority="48"/>
-    <w:lsdException w:name="List Table 4 Accent 4" w:uiPriority="49"/>
-    <w:lsdException w:name="List Table 5 Dark Accent 4" w:uiPriority="50"/>
-    <w:lsdException w:name="List Table 6 Colorful Accent 4" w:uiPriority="51"/>
-    <w:lsdException w:name="List Table 7 Colorful Accent 4" w:uiPriority="52"/>
-    <w:lsdException w:name="List Table 1 Light Accent 5" w:uiPriority="46"/>
-    <w:lsdException w:name="List Table 2 Accent 5" w:uiPriority="47"/>
-    <w:lsdException w:name="List Table 3 Accent 5" w:uiPriority="48"/>
-    <w:lsdException w:name="List Table 4 Accent 5" w:uiPriority="49"/>
-    <w:lsdException w:name="List Table 5 Dark Accent 5" w:uiPriority="50"/>
-    <w:lsdException w:name="List Table 6 Colorful Accent 5" w:uiPriority="51"/>
-    <w:lsdException w:name="List Table 7 Colorful Accent 5" w:uiPriority="52"/>
-    <w:lsdException w:name="List Table 1 Light Accent 6" w:uiPriority="46"/>
-    <w:lsdException w:name="List Table 2 Accent 6" w:uiPriority="47"/>
-    <w:lsdException w:name="List Table 3 Accent 6" w:uiPriority="48"/>
-    <w:lsdException w:name="List Table 4 Accent 6" w:uiPriority="49"/>
-    <w:lsdException w:name="List Table 5 Dark Accent 6" w:uiPriority="50"/>
-    <w:lsdException w:name="List Table 6 Colorful Accent 6" w:uiPriority="51"/>
-    <w:lsdException w:name="List Table 7 Colorful Accent 6" w:uiPriority="52"/>
-  </w:latentStyles>
-  <w:style w:type="paragraph" w:default="1" w:styleId="Normal">
-    <w:name w:val="Normal"/>
-    <w:qFormat/>
-  </w:style>
-  <w:style w:type="character" w:default="1" w:styleId="Policepardfaut">
-    <w:name w:val="Default Paragraph Font"/>
-    <w:uiPriority w:val="1"/>
-    <w:semiHidden/>
-    <w:unhideWhenUsed/>
-  </w:style>
-  <w:style w:type="table" w:default="1" w:styleId="TableauNormal">
-    <w:name w:val="Normal Table"/>
-    <w:uiPriority w:val="99"/>
-    <w:semiHidden/>
-    <w:unhideWhenUsed/>
-    <w:tblPr>
-      <w:tblInd w:w="0" w:type="dxa"/>
-      <w:tblCellMar>
-        <w:top w:w="0" w:type="dxa"/>
-        <w:left w:w="108" w:type="dxa"/>
-        <w:bottom w:w="0" w:type="dxa"/>
-        <w:right w:w="108" w:type="dxa"/>
-      </w:tblCellMar>
-    </w:tblPr>
-  </w:style>
-  <w:style w:type="numbering" w:default="1" w:styleId="Aucuneliste">
-    <w:name w:val="No List"/>
-    <w:uiPriority w:val="99"/>
-    <w:semiHidden/>
-    <w:unhideWhenUsed/>
-  </w:style>
-  <w:style w:type="character" w:styleId="Textedelespacerserv">
-    <w:name w:val="Placeholder Text"/>
-    <w:basedOn w:val="Policepardfaut"/>
-    <w:uiPriority w:val="99"/>
-    <w:semiHidden/>
-    <w:rsid w:val="003A46D5"/>
-    <w:rPr>
-      <w:color w:val="808080"/>
-    </w:rPr>
-  </w:style>
-</w:styles>
-</file>
-
-<file path=word/glossary/webSettings.xml><?xml version="1.0" encoding="utf-8"?>
-<w:webSettings xmlns:mc="http://schemas.openxmlformats.org/markup-compatibility/2006" xmlns:r="http://schemas.openxmlformats.org/officeDocument/2006/relationships" xmlns:w="http://schemas.openxmlformats.org/wordprocessingml/2006/main" xmlns:w14="http://schemas.microsoft.com/office/word/2010/wordml" xmlns:w15="http://schemas.microsoft.com/office/word/2012/wordml" mc:Ignorable="w14 w15">
-  <w:optimizeForBrowser/>
-  <w:allowPNG/>
-</w:webSettings>
 </file>
 
 <file path=word/theme/theme1.xml><?xml version="1.0" encoding="utf-8"?>

</xml_diff>